<commit_message>
Updated the project management plan
</commit_message>
<xml_diff>
--- a/Documentation/progressReport11.docx
+++ b/Documentation/progressReport11.docx
@@ -111,6 +111,8 @@
               </w:rPr>
               <w:t>19</w:t>
             </w:r>
+            <w:bookmarkStart w:id="0" w:name="_GoBack"/>
+            <w:bookmarkEnd w:id="0"/>
             <w:r>
               <w:rPr>
                 <w:b/>
@@ -230,8 +232,6 @@
             <w:r>
               <w:t>Backing beans for front end</w:t>
             </w:r>
-            <w:bookmarkStart w:id="0" w:name="_GoBack"/>
-            <w:bookmarkEnd w:id="0"/>
           </w:p>
           <w:p>
             <w:r>

</xml_diff>